<commit_message>
Minor update to title
</commit_message>
<xml_diff>
--- a/docs/quarto/index.docx
+++ b/docs/quarto/index.docx
@@ -7,7 +7,10 @@
         <w:pStyle w:val="Title"/>
       </w:pPr>
       <w:r>
-        <w:t>Clinical Outcomes of Aortic Aneurysm in Atrial Fibrillation Patients: Insights from the National Inpatient Sample</w:t>
+        <w:t xml:space="preserve">Clinical Outcomes of Atrial Fibrillation in Aortic Aneurysm Patients: Insights from the National Inpatient </w:t>
+      </w:r>
+      <w:r>
+        <w:t>Sample</w:t>
       </w:r>
     </w:p>
     <w:p>
@@ -5812,8 +5815,19 @@
                 <w:sz w:val="22"/>
                 <w:szCs w:val="22"/>
               </w:rPr>
-              <w:t>Hospital bedsize</w:t>
-            </w:r>
+              <w:t xml:space="preserve">Hospital </w:t>
+            </w:r>
+            <w:proofErr w:type="spellStart"/>
+            <w:r>
+              <w:rPr>
+                <w:rFonts w:ascii="Arial" w:eastAsia="Arial" w:hAnsi="Arial" w:cs="Arial"/>
+                <w:color w:val="000000"/>
+                <w:sz w:val="22"/>
+                <w:szCs w:val="22"/>
+              </w:rPr>
+              <w:t>bedsize</w:t>
+            </w:r>
+            <w:proofErr w:type="spellEnd"/>
           </w:p>
         </w:tc>
         <w:tc>

</xml_diff>